<commit_message>
Move to Dec 2020 publication date
</commit_message>
<xml_diff>
--- a/v1-1-STANDARD/FIX_TechStd_Style_MASTER.docx
+++ b/v1-1-STANDARD/FIX_TechStd_Style_MASTER.docx
@@ -1291,13 +1291,8 @@
         <w:t>This is the t</w:t>
       </w:r>
       <w:r>
-        <w:t xml:space="preserve">able </w:t>
-      </w:r>
-      <w:proofErr w:type="gramStart"/>
-      <w:r>
-        <w:t>caption</w:t>
-      </w:r>
-      <w:proofErr w:type="gramEnd"/>
+        <w:t>able caption</w:t>
+      </w:r>
       <w:r>
         <w:t xml:space="preserve"> and it includes the </w:t>
       </w:r>
@@ -1577,13 +1572,8 @@
       <w:pPr>
         <w:pStyle w:val="BodyText"/>
       </w:pPr>
-      <w:proofErr w:type="gramStart"/>
-      <w:r>
-        <w:t>:::</w:t>
-      </w:r>
-      <w:proofErr w:type="gramEnd"/>
-      <w:r>
-        <w:t xml:space="preserve"> {custom-style="NewPage"}</w:t>
+      <w:r>
+        <w:t>::: {custom-style="NewPage"}</w:t>
       </w:r>
     </w:p>
     <w:p>
@@ -1639,13 +1629,8 @@
       <w:pPr>
         <w:pStyle w:val="BodyText"/>
       </w:pPr>
-      <w:proofErr w:type="gramStart"/>
-      <w:r>
-        <w:t>:::</w:t>
-      </w:r>
-      <w:proofErr w:type="gramEnd"/>
-      <w:r>
-        <w:t xml:space="preserve"> {custom-style="NewPageSmall"}</w:t>
+      <w:r>
+        <w:t>::: {custom-style="NewPageSmall"}</w:t>
       </w:r>
     </w:p>
     <w:p>
@@ -1700,13 +1685,8 @@
       <w:pPr>
         <w:pStyle w:val="BodyText"/>
       </w:pPr>
-      <w:proofErr w:type="gramStart"/>
-      <w:r>
-        <w:t>:::</w:t>
-      </w:r>
-      <w:proofErr w:type="gramEnd"/>
-      <w:r>
-        <w:t xml:space="preserve"> {custom-style="Annex"}</w:t>
+      <w:r>
+        <w:t>::: {custom-style="Annex"}</w:t>
       </w:r>
     </w:p>
     <w:p>
@@ -1999,7 +1979,10 @@
       <w:tab/>
     </w:r>
     <w:r>
-      <w:t>November</w:t>
+      <w:t>Dec</w:t>
+    </w:r>
+    <w:r>
+      <w:t>ember</w:t>
     </w:r>
     <w:r>
       <w:t xml:space="preserve"> 20</w:t>
@@ -2100,7 +2083,7 @@
         <v:path o:extrusionok="f" gradientshapeok="t" o:connecttype="rect"/>
         <o:lock v:ext="edit" aspectratio="t"/>
       </v:shapetype>
-      <v:shape id="_x0000_i1055" type="#_x0000_t75" style="width:7.5pt;height:7.5pt" o:bullet="t">
+      <v:shape id="_x0000_i1027" type="#_x0000_t75" style="width:7.5pt;height:7.5pt" o:bullet="t">
         <v:imagedata r:id="rId1" o:title="Green Ball"/>
       </v:shape>
     </w:pict>

</xml_diff>